<commit_message>
Change H1 font to 18
</commit_message>
<xml_diff>
--- a/ms/plos-one.docx
+++ b/ms/plos-one.docx
@@ -45,9 +45,18 @@
     <w:p>
       <w:pPr>
         <w:pStyle w:val="Heading1"/>
+        <w:rPr>
+          <w:sz w:val="36"/>
+          <w:szCs w:val="36"/>
+        </w:rPr>
       </w:pPr>
       <w:bookmarkStart w:id="0" w:name="heading-1"/>
-      <w:r>
+      <w:bookmarkStart w:id="1" w:name="_GoBack"/>
+      <w:r>
+        <w:rPr>
+          <w:sz w:val="36"/>
+          <w:szCs w:val="36"/>
+        </w:rPr>
         <w:t xml:space="preserve"> Heading 1 </w:t>
       </w:r>
       <w:bookmarkEnd w:id="0"/>
@@ -56,7 +65,8 @@
       <w:pPr>
         <w:pStyle w:val="Heading2"/>
       </w:pPr>
-      <w:bookmarkStart w:id="1" w:name="heading-2"/>
+      <w:bookmarkStart w:id="2" w:name="heading-2"/>
+      <w:bookmarkEnd w:id="1"/>
       <w:r>
         <w:t xml:space="preserve"> </w:t>
       </w:r>
@@ -66,13 +76,13 @@
       <w:r>
         <w:t xml:space="preserve"> 2 </w:t>
       </w:r>
-      <w:bookmarkEnd w:id="1"/>
+      <w:bookmarkEnd w:id="2"/>
     </w:p>
     <w:p>
       <w:pPr>
         <w:pStyle w:val="Heading3"/>
       </w:pPr>
-      <w:bookmarkStart w:id="2" w:name="heading-3"/>
+      <w:bookmarkStart w:id="3" w:name="heading-3"/>
       <w:r>
         <w:t xml:space="preserve"> </w:t>
       </w:r>
@@ -82,13 +92,13 @@
       <w:r>
         <w:t xml:space="preserve"> 3 </w:t>
       </w:r>
-      <w:bookmarkEnd w:id="2"/>
+      <w:bookmarkEnd w:id="3"/>
     </w:p>
     <w:p>
       <w:pPr>
         <w:pStyle w:val="Heading4"/>
       </w:pPr>
-      <w:bookmarkStart w:id="3" w:name="heading-4"/>
+      <w:bookmarkStart w:id="4" w:name="heading-4"/>
       <w:r>
         <w:t xml:space="preserve"> </w:t>
       </w:r>
@@ -98,13 +108,13 @@
       <w:r>
         <w:t xml:space="preserve"> 4 </w:t>
       </w:r>
-      <w:bookmarkEnd w:id="3"/>
+      <w:bookmarkEnd w:id="4"/>
     </w:p>
     <w:p>
       <w:pPr>
         <w:pStyle w:val="Heading5"/>
       </w:pPr>
-      <w:bookmarkStart w:id="4" w:name="heading-5"/>
+      <w:bookmarkStart w:id="5" w:name="heading-5"/>
       <w:r>
         <w:t xml:space="preserve"> </w:t>
       </w:r>
@@ -114,13 +124,13 @@
       <w:r>
         <w:t xml:space="preserve"> 5 </w:t>
       </w:r>
-      <w:bookmarkEnd w:id="4"/>
+      <w:bookmarkEnd w:id="5"/>
     </w:p>
     <w:p>
       <w:pPr>
         <w:pStyle w:val="Heading6"/>
       </w:pPr>
-      <w:bookmarkStart w:id="5" w:name="heading-6"/>
+      <w:bookmarkStart w:id="6" w:name="heading-6"/>
       <w:r>
         <w:t xml:space="preserve"> </w:t>
       </w:r>
@@ -130,23 +140,23 @@
       <w:r>
         <w:t xml:space="preserve"> 6 </w:t>
       </w:r>
-      <w:bookmarkEnd w:id="5"/>
+      <w:bookmarkEnd w:id="6"/>
     </w:p>
     <w:p>
       <w:pPr>
         <w:pStyle w:val="Heading7"/>
       </w:pPr>
-      <w:bookmarkStart w:id="6" w:name="heading-7"/>
+      <w:bookmarkStart w:id="7" w:name="heading-7"/>
       <w:r>
         <w:t xml:space="preserve"> Heading 7 </w:t>
       </w:r>
-      <w:bookmarkEnd w:id="6"/>
+      <w:bookmarkEnd w:id="7"/>
     </w:p>
     <w:p>
       <w:pPr>
         <w:pStyle w:val="Heading8"/>
       </w:pPr>
-      <w:bookmarkStart w:id="7" w:name="heading-8"/>
+      <w:bookmarkStart w:id="8" w:name="heading-8"/>
       <w:r>
         <w:t xml:space="preserve"> </w:t>
       </w:r>
@@ -156,22 +166,17 @@
       <w:r>
         <w:t xml:space="preserve"> 8 </w:t>
       </w:r>
-      <w:bookmarkEnd w:id="7"/>
+      <w:bookmarkEnd w:id="8"/>
     </w:p>
     <w:p>
       <w:pPr>
         <w:pStyle w:val="Heading9"/>
       </w:pPr>
-      <w:bookmarkStart w:id="8" w:name="heading-9"/>
-      <w:r>
-        <w:t xml:space="preserve"> Heading </w:t>
-      </w:r>
-      <w:bookmarkStart w:id="9" w:name="_GoBack"/>
+      <w:bookmarkStart w:id="9" w:name="heading-9"/>
+      <w:r>
+        <w:t xml:space="preserve"> Heading 9 </w:t>
+      </w:r>
       <w:bookmarkEnd w:id="9"/>
-      <w:r>
-        <w:t xml:space="preserve">9 </w:t>
-      </w:r>
-      <w:bookmarkEnd w:id="8"/>
     </w:p>
     <w:p>
       <w:pPr>
@@ -321,7 +326,15 @@
         <w:pStyle w:val="DefinitionTerm"/>
       </w:pPr>
       <w:r>
-        <w:t xml:space="preserve"> DefinitionTerm </w:t>
+        <w:t xml:space="preserve"> </w:t>
+      </w:r>
+      <w:proofErr w:type="spellStart"/>
+      <w:r>
+        <w:t>DefinitionTerm</w:t>
+      </w:r>
+      <w:proofErr w:type="spellEnd"/>
+      <w:r>
+        <w:t xml:space="preserve"> </w:t>
       </w:r>
     </w:p>
     <w:p>
@@ -337,7 +350,15 @@
         <w:pStyle w:val="DefinitionTerm"/>
       </w:pPr>
       <w:r>
-        <w:t xml:space="preserve"> DefinitionTerm </w:t>
+        <w:t xml:space="preserve"> </w:t>
+      </w:r>
+      <w:proofErr w:type="spellStart"/>
+      <w:r>
+        <w:t>DefinitionTerm</w:t>
+      </w:r>
+      <w:proofErr w:type="spellEnd"/>
+      <w:r>
+        <w:t xml:space="preserve"> </w:t>
       </w:r>
     </w:p>
     <w:p>
@@ -415,7 +436,7 @@
         <w:rStyle w:val="PageNumber"/>
         <w:noProof/>
       </w:rPr>
-      <w:t>2</w:t>
+      <w:t>1</w:t>
     </w:r>
     <w:r>
       <w:rPr>
@@ -1608,7 +1629,7 @@
 </file>
 
 <file path=customXml/itemProps1.xml><?xml version="1.0" encoding="utf-8"?>
-<ds:datastoreItem xmlns:ds="http://schemas.openxmlformats.org/officeDocument/2006/customXml" ds:itemID="{7E2BA0C3-081D-C743-8A73-7CF84EE9A3F9}">
+<ds:datastoreItem xmlns:ds="http://schemas.openxmlformats.org/officeDocument/2006/customXml" ds:itemID="{428E994A-B42A-0848-A708-9261E0E34A5F}">
   <ds:schemaRefs>
     <ds:schemaRef ds:uri="http://schemas.openxmlformats.org/officeDocument/2006/bibliography"/>
   </ds:schemaRefs>

</xml_diff>

<commit_message>
Increase spacing after title
</commit_message>
<xml_diff>
--- a/ms/plos-one.docx
+++ b/ms/plos-one.docx
@@ -7,7 +7,18 @@
         <w:pStyle w:val="Title"/>
       </w:pPr>
       <w:r>
-        <w:t xml:space="preserve"> Title </w:t>
+        <w:t xml:space="preserve"> </w:t>
+      </w:r>
+      <w:r>
+        <w:t>Tit</w:t>
+      </w:r>
+      <w:bookmarkStart w:id="0" w:name="_GoBack"/>
+      <w:bookmarkEnd w:id="0"/>
+      <w:r>
+        <w:t>le</w:t>
+      </w:r>
+      <w:r>
+        <w:t xml:space="preserve"> </w:t>
       </w:r>
     </w:p>
     <w:p>
@@ -45,28 +56,18 @@
     <w:p>
       <w:pPr>
         <w:pStyle w:val="Heading1"/>
-        <w:rPr>
-          <w:sz w:val="36"/>
-          <w:szCs w:val="36"/>
-        </w:rPr>
-      </w:pPr>
-      <w:bookmarkStart w:id="0" w:name="heading-1"/>
-      <w:bookmarkStart w:id="1" w:name="_GoBack"/>
-      <w:r>
-        <w:rPr>
-          <w:sz w:val="36"/>
-          <w:szCs w:val="36"/>
-        </w:rPr>
+      </w:pPr>
+      <w:bookmarkStart w:id="1" w:name="heading-1"/>
+      <w:r>
         <w:t xml:space="preserve"> Heading 1 </w:t>
       </w:r>
-      <w:bookmarkEnd w:id="0"/>
+      <w:bookmarkEnd w:id="1"/>
     </w:p>
     <w:p>
       <w:pPr>
         <w:pStyle w:val="Heading2"/>
       </w:pPr>
       <w:bookmarkStart w:id="2" w:name="heading-2"/>
-      <w:bookmarkEnd w:id="1"/>
       <w:r>
         <w:t xml:space="preserve"> </w:t>
       </w:r>
@@ -436,7 +437,7 @@
         <w:rStyle w:val="PageNumber"/>
         <w:noProof/>
       </w:rPr>
-      <w:t>1</w:t>
+      <w:t>2</w:t>
     </w:r>
     <w:r>
       <w:rPr>
@@ -623,7 +624,7 @@
     <w:next w:val="BodyText"/>
     <w:uiPriority w:val="9"/>
     <w:qFormat/>
-    <w:rsid w:val="002A636C"/>
+    <w:rsid w:val="007B6792"/>
     <w:pPr>
       <w:keepNext/>
       <w:keepLines/>
@@ -635,8 +636,8 @@
       <w:b/>
       <w:bCs/>
       <w:color w:val="345A8A" w:themeColor="accent1" w:themeShade="B5"/>
-      <w:sz w:val="32"/>
-      <w:szCs w:val="32"/>
+      <w:sz w:val="36"/>
+      <w:szCs w:val="36"/>
     </w:rPr>
   </w:style>
   <w:style w:type="paragraph" w:styleId="Heading2">
@@ -859,10 +860,11 @@
     <w:basedOn w:val="Normal"/>
     <w:next w:val="BodyText"/>
     <w:qFormat/>
+    <w:rsid w:val="00DD35DD"/>
     <w:pPr>
       <w:keepNext/>
       <w:keepLines/>
-      <w:spacing w:before="480" w:after="240"/>
+      <w:spacing w:before="480" w:after="480"/>
       <w:jc w:val="center"/>
     </w:pPr>
     <w:rPr>
@@ -1629,7 +1631,7 @@
 </file>
 
 <file path=customXml/itemProps1.xml><?xml version="1.0" encoding="utf-8"?>
-<ds:datastoreItem xmlns:ds="http://schemas.openxmlformats.org/officeDocument/2006/customXml" ds:itemID="{428E994A-B42A-0848-A708-9261E0E34A5F}">
+<ds:datastoreItem xmlns:ds="http://schemas.openxmlformats.org/officeDocument/2006/customXml" ds:itemID="{2DE0F14F-F0B1-ED47-9EAF-01A7EED7E8F3}">
   <ds:schemaRefs>
     <ds:schemaRef ds:uri="http://schemas.openxmlformats.org/officeDocument/2006/bibliography"/>
   </ds:schemaRefs>

</xml_diff>

<commit_message>
Change margins to 1 in left, right 1.25 in top, bottom
</commit_message>
<xml_diff>
--- a/ms/plos-one.docx
+++ b/ms/plos-one.docx
@@ -1,6 +1,6 @@
 
 <file path=word/document.xml><?xml version="1.0" encoding="utf-8"?>
-<w:document xmlns:wpc="http://schemas.microsoft.com/office/word/2010/wordprocessingCanvas" xmlns:mo="http://schemas.microsoft.com/office/mac/office/2008/main" xmlns:mc="http://schemas.openxmlformats.org/markup-compatibility/2006" xmlns:mv="urn:schemas-microsoft-com:mac:vml" xmlns:o="urn:schemas-microsoft-com:office:office" xmlns:r="http://schemas.openxmlformats.org/officeDocument/2006/relationships" xmlns:m="http://schemas.openxmlformats.org/officeDocument/2006/math" xmlns:v="urn:schemas-microsoft-com:vml" xmlns:wp14="http://schemas.microsoft.com/office/word/2010/wordprocessingDrawing" xmlns:wp="http://schemas.openxmlformats.org/drawingml/2006/wordprocessingDrawing" xmlns:w10="urn:schemas-microsoft-com:office:word" xmlns:w="http://schemas.openxmlformats.org/wordprocessingml/2006/main" xmlns:w14="http://schemas.microsoft.com/office/word/2010/wordml" xmlns:wpg="http://schemas.microsoft.com/office/word/2010/wordprocessingGroup" xmlns:wpi="http://schemas.microsoft.com/office/word/2010/wordprocessingInk" xmlns:wne="http://schemas.microsoft.com/office/word/2006/wordml" xmlns:wps="http://schemas.microsoft.com/office/word/2010/wordprocessingShape" mc:Ignorable="w14 wp14">
+<w:document xmlns:wpc="http://schemas.microsoft.com/office/word/2010/wordprocessingCanvas" xmlns:cx="http://schemas.microsoft.com/office/drawing/2014/chartex" xmlns:cx1="http://schemas.microsoft.com/office/drawing/2015/9/8/chartex" xmlns:cx2="http://schemas.microsoft.com/office/drawing/2015/10/21/chartex" xmlns:cx3="http://schemas.microsoft.com/office/drawing/2016/5/9/chartex" xmlns:cx4="http://schemas.microsoft.com/office/drawing/2016/5/10/chartex" xmlns:cx5="http://schemas.microsoft.com/office/drawing/2016/5/11/chartex" xmlns:cx6="http://schemas.microsoft.com/office/drawing/2016/5/12/chartex" xmlns:cx7="http://schemas.microsoft.com/office/drawing/2016/5/13/chartex" xmlns:cx8="http://schemas.microsoft.com/office/drawing/2016/5/14/chartex" xmlns:mc="http://schemas.openxmlformats.org/markup-compatibility/2006" xmlns:aink="http://schemas.microsoft.com/office/drawing/2016/ink" xmlns:am3d="http://schemas.microsoft.com/office/drawing/2017/model3d" xmlns:o="urn:schemas-microsoft-com:office:office" xmlns:r="http://schemas.openxmlformats.org/officeDocument/2006/relationships" xmlns:m="http://schemas.openxmlformats.org/officeDocument/2006/math" xmlns:v="urn:schemas-microsoft-com:vml" xmlns:wp14="http://schemas.microsoft.com/office/word/2010/wordprocessingDrawing" xmlns:wp="http://schemas.openxmlformats.org/drawingml/2006/wordprocessingDrawing" xmlns:w10="urn:schemas-microsoft-com:office:word" xmlns:w="http://schemas.openxmlformats.org/wordprocessingml/2006/main" xmlns:w14="http://schemas.microsoft.com/office/word/2010/wordml" xmlns:w15="http://schemas.microsoft.com/office/word/2012/wordml" xmlns:w16cid="http://schemas.microsoft.com/office/word/2016/wordml/cid" xmlns:w16se="http://schemas.microsoft.com/office/word/2015/wordml/symex" xmlns:wpg="http://schemas.microsoft.com/office/word/2010/wordprocessingGroup" xmlns:wpi="http://schemas.microsoft.com/office/word/2010/wordprocessingInk" xmlns:wne="http://schemas.microsoft.com/office/word/2006/wordml" xmlns:wps="http://schemas.microsoft.com/office/word/2010/wordprocessingShape" mc:Ignorable="w14 w15 w16se w16cid wp14">
   <w:body>
     <w:p>
       <w:pPr>
@@ -194,12 +194,23 @@
         <w:rPr>
           <w:rStyle w:val="VerbatimChar"/>
         </w:rPr>
-        <w:t xml:space="preserve"> Verbatim Char </w:t>
-      </w:r>
-      <w:r>
-        <w:t xml:space="preserve"> .    </w:t>
-      </w:r>
-      <w:hyperlink r:id="rId9">
+        <w:t xml:space="preserve"> Verbatim </w:t>
+      </w:r>
+      <w:proofErr w:type="gramStart"/>
+      <w:r>
+        <w:rPr>
+          <w:rStyle w:val="VerbatimChar"/>
+        </w:rPr>
+        <w:t xml:space="preserve">Char </w:t>
+      </w:r>
+      <w:r>
+        <w:t xml:space="preserve"> .</w:t>
+      </w:r>
+      <w:proofErr w:type="gramEnd"/>
+      <w:r>
+        <w:t xml:space="preserve">    </w:t>
+      </w:r>
+      <w:hyperlink r:id="rId8">
         <w:r>
           <w:rPr>
             <w:rStyle w:val="Hyperlink"/>
@@ -257,7 +268,6 @@
             <w:pPr>
               <w:pStyle w:val="Compact"/>
             </w:pPr>
-            <w:bookmarkStart w:id="9" w:name="_GoBack"/>
             <w:r>
               <w:t xml:space="preserve"> Table </w:t>
             </w:r>
@@ -310,7 +320,6 @@
         </w:tc>
       </w:tr>
     </w:tbl>
-    <w:bookmarkEnd w:id="9"/>
     <w:p>
       <w:pPr>
         <w:pStyle w:val="ImageCaption"/>
@@ -324,7 +333,15 @@
         <w:pStyle w:val="DefinitionTerm"/>
       </w:pPr>
       <w:r>
-        <w:t xml:space="preserve"> DefinitionTerm </w:t>
+        <w:t xml:space="preserve"> </w:t>
+      </w:r>
+      <w:proofErr w:type="spellStart"/>
+      <w:r>
+        <w:t>DefinitionTerm</w:t>
+      </w:r>
+      <w:proofErr w:type="spellEnd"/>
+      <w:r>
+        <w:t xml:space="preserve"> </w:t>
       </w:r>
     </w:p>
     <w:p>
@@ -340,7 +357,15 @@
         <w:pStyle w:val="DefinitionTerm"/>
       </w:pPr>
       <w:r>
-        <w:t xml:space="preserve"> DefinitionTerm </w:t>
+        <w:t xml:space="preserve"> </w:t>
+      </w:r>
+      <w:proofErr w:type="spellStart"/>
+      <w:r>
+        <w:t>DefinitionTerm</w:t>
+      </w:r>
+      <w:proofErr w:type="spellEnd"/>
+      <w:r>
+        <w:t xml:space="preserve"> </w:t>
       </w:r>
     </w:p>
     <w:p>
@@ -352,9 +377,9 @@
       </w:r>
     </w:p>
     <w:sectPr>
-      <w:footerReference w:type="default" r:id="rId10"/>
+      <w:footerReference w:type="default" r:id="rId9"/>
       <w:pgSz w:w="12240" w:h="15840"/>
-      <w:pgMar w:top="1985" w:right="1701" w:bottom="1701" w:left="1701" w:header="720" w:footer="720" w:gutter="0"/>
+      <w:pgMar w:top="1800" w:right="1800" w:bottom="1440" w:left="1440" w:header="720" w:footer="720" w:gutter="0"/>
       <w:lnNumType w:countBy="1" w:restart="continuous"/>
       <w:cols w:space="720"/>
       <w:docGrid w:linePitch="326"/>
@@ -364,7 +389,7 @@
 </file>
 
 <file path=word/endnotes.xml><?xml version="1.0" encoding="utf-8"?>
-<w:endnotes xmlns:wpc="http://schemas.microsoft.com/office/word/2010/wordprocessingCanvas" xmlns:mo="http://schemas.microsoft.com/office/mac/office/2008/main" xmlns:mc="http://schemas.openxmlformats.org/markup-compatibility/2006" xmlns:mv="urn:schemas-microsoft-com:mac:vml" xmlns:o="urn:schemas-microsoft-com:office:office" xmlns:r="http://schemas.openxmlformats.org/officeDocument/2006/relationships" xmlns:m="http://schemas.openxmlformats.org/officeDocument/2006/math" xmlns:v="urn:schemas-microsoft-com:vml" xmlns:wp14="http://schemas.microsoft.com/office/word/2010/wordprocessingDrawing" xmlns:wp="http://schemas.openxmlformats.org/drawingml/2006/wordprocessingDrawing" xmlns:w10="urn:schemas-microsoft-com:office:word" xmlns:w="http://schemas.openxmlformats.org/wordprocessingml/2006/main" xmlns:w14="http://schemas.microsoft.com/office/word/2010/wordml" xmlns:wpg="http://schemas.microsoft.com/office/word/2010/wordprocessingGroup" xmlns:wpi="http://schemas.microsoft.com/office/word/2010/wordprocessingInk" xmlns:wne="http://schemas.microsoft.com/office/word/2006/wordml" xmlns:wps="http://schemas.microsoft.com/office/word/2010/wordprocessingShape" mc:Ignorable="w14 wp14">
+<w:endnotes xmlns:wpc="http://schemas.microsoft.com/office/word/2010/wordprocessingCanvas" xmlns:cx="http://schemas.microsoft.com/office/drawing/2014/chartex" xmlns:cx1="http://schemas.microsoft.com/office/drawing/2015/9/8/chartex" xmlns:cx2="http://schemas.microsoft.com/office/drawing/2015/10/21/chartex" xmlns:cx3="http://schemas.microsoft.com/office/drawing/2016/5/9/chartex" xmlns:cx4="http://schemas.microsoft.com/office/drawing/2016/5/10/chartex" xmlns:cx5="http://schemas.microsoft.com/office/drawing/2016/5/11/chartex" xmlns:cx6="http://schemas.microsoft.com/office/drawing/2016/5/12/chartex" xmlns:cx7="http://schemas.microsoft.com/office/drawing/2016/5/13/chartex" xmlns:cx8="http://schemas.microsoft.com/office/drawing/2016/5/14/chartex" xmlns:mc="http://schemas.openxmlformats.org/markup-compatibility/2006" xmlns:aink="http://schemas.microsoft.com/office/drawing/2016/ink" xmlns:am3d="http://schemas.microsoft.com/office/drawing/2017/model3d" xmlns:o="urn:schemas-microsoft-com:office:office" xmlns:r="http://schemas.openxmlformats.org/officeDocument/2006/relationships" xmlns:m="http://schemas.openxmlformats.org/officeDocument/2006/math" xmlns:v="urn:schemas-microsoft-com:vml" xmlns:wp14="http://schemas.microsoft.com/office/word/2010/wordprocessingDrawing" xmlns:wp="http://schemas.openxmlformats.org/drawingml/2006/wordprocessingDrawing" xmlns:w10="urn:schemas-microsoft-com:office:word" xmlns:w="http://schemas.openxmlformats.org/wordprocessingml/2006/main" xmlns:w14="http://schemas.microsoft.com/office/word/2010/wordml" xmlns:w15="http://schemas.microsoft.com/office/word/2012/wordml" xmlns:w16cid="http://schemas.microsoft.com/office/word/2016/wordml/cid" xmlns:w16se="http://schemas.microsoft.com/office/word/2015/wordml/symex" xmlns:wpg="http://schemas.microsoft.com/office/word/2010/wordprocessingGroup" xmlns:wpi="http://schemas.microsoft.com/office/word/2010/wordprocessingInk" xmlns:wne="http://schemas.microsoft.com/office/word/2006/wordml" xmlns:wps="http://schemas.microsoft.com/office/word/2010/wordprocessingShape" mc:Ignorable="w14 w15 w16se w16cid wp14">
   <w:endnote w:type="separator" w:id="-1">
     <w:p>
       <w:pPr>
@@ -389,7 +414,7 @@
 </file>
 
 <file path=word/footer1.xml><?xml version="1.0" encoding="utf-8"?>
-<w:ftr xmlns:wpc="http://schemas.microsoft.com/office/word/2010/wordprocessingCanvas" xmlns:mo="http://schemas.microsoft.com/office/mac/office/2008/main" xmlns:mc="http://schemas.openxmlformats.org/markup-compatibility/2006" xmlns:mv="urn:schemas-microsoft-com:mac:vml" xmlns:o="urn:schemas-microsoft-com:office:office" xmlns:r="http://schemas.openxmlformats.org/officeDocument/2006/relationships" xmlns:m="http://schemas.openxmlformats.org/officeDocument/2006/math" xmlns:v="urn:schemas-microsoft-com:vml" xmlns:wp14="http://schemas.microsoft.com/office/word/2010/wordprocessingDrawing" xmlns:wp="http://schemas.openxmlformats.org/drawingml/2006/wordprocessingDrawing" xmlns:w10="urn:schemas-microsoft-com:office:word" xmlns:w="http://schemas.openxmlformats.org/wordprocessingml/2006/main" xmlns:w14="http://schemas.microsoft.com/office/word/2010/wordml" xmlns:wpg="http://schemas.microsoft.com/office/word/2010/wordprocessingGroup" xmlns:wpi="http://schemas.microsoft.com/office/word/2010/wordprocessingInk" xmlns:wne="http://schemas.microsoft.com/office/word/2006/wordml" xmlns:wps="http://schemas.microsoft.com/office/word/2010/wordprocessingShape" mc:Ignorable="w14 wp14">
+<w:ftr xmlns:wpc="http://schemas.microsoft.com/office/word/2010/wordprocessingCanvas" xmlns:cx="http://schemas.microsoft.com/office/drawing/2014/chartex" xmlns:cx1="http://schemas.microsoft.com/office/drawing/2015/9/8/chartex" xmlns:cx2="http://schemas.microsoft.com/office/drawing/2015/10/21/chartex" xmlns:cx3="http://schemas.microsoft.com/office/drawing/2016/5/9/chartex" xmlns:cx4="http://schemas.microsoft.com/office/drawing/2016/5/10/chartex" xmlns:cx5="http://schemas.microsoft.com/office/drawing/2016/5/11/chartex" xmlns:cx6="http://schemas.microsoft.com/office/drawing/2016/5/12/chartex" xmlns:cx7="http://schemas.microsoft.com/office/drawing/2016/5/13/chartex" xmlns:cx8="http://schemas.microsoft.com/office/drawing/2016/5/14/chartex" xmlns:mc="http://schemas.openxmlformats.org/markup-compatibility/2006" xmlns:aink="http://schemas.microsoft.com/office/drawing/2016/ink" xmlns:am3d="http://schemas.microsoft.com/office/drawing/2017/model3d" xmlns:o="urn:schemas-microsoft-com:office:office" xmlns:r="http://schemas.openxmlformats.org/officeDocument/2006/relationships" xmlns:m="http://schemas.openxmlformats.org/officeDocument/2006/math" xmlns:v="urn:schemas-microsoft-com:vml" xmlns:wp14="http://schemas.microsoft.com/office/word/2010/wordprocessingDrawing" xmlns:wp="http://schemas.openxmlformats.org/drawingml/2006/wordprocessingDrawing" xmlns:w10="urn:schemas-microsoft-com:office:word" xmlns:w="http://schemas.openxmlformats.org/wordprocessingml/2006/main" xmlns:w14="http://schemas.microsoft.com/office/word/2010/wordml" xmlns:w15="http://schemas.microsoft.com/office/word/2012/wordml" xmlns:w16cid="http://schemas.microsoft.com/office/word/2016/wordml/cid" xmlns:w16se="http://schemas.microsoft.com/office/word/2015/wordml/symex" xmlns:wpg="http://schemas.microsoft.com/office/word/2010/wordprocessingGroup" xmlns:wpi="http://schemas.microsoft.com/office/word/2010/wordprocessingInk" xmlns:wne="http://schemas.microsoft.com/office/word/2006/wordml" xmlns:wps="http://schemas.microsoft.com/office/word/2010/wordprocessingShape" mc:Ignorable="w14 w15 w16se w16cid wp14">
   <w:p>
     <w:pPr>
       <w:pStyle w:val="Footer"/>
@@ -431,7 +456,7 @@
 </file>
 
 <file path=word/footnotes.xml><?xml version="1.0" encoding="utf-8"?>
-<w:footnotes xmlns:wpc="http://schemas.microsoft.com/office/word/2010/wordprocessingCanvas" xmlns:mo="http://schemas.microsoft.com/office/mac/office/2008/main" xmlns:mc="http://schemas.openxmlformats.org/markup-compatibility/2006" xmlns:mv="urn:schemas-microsoft-com:mac:vml" xmlns:o="urn:schemas-microsoft-com:office:office" xmlns:r="http://schemas.openxmlformats.org/officeDocument/2006/relationships" xmlns:m="http://schemas.openxmlformats.org/officeDocument/2006/math" xmlns:v="urn:schemas-microsoft-com:vml" xmlns:wp14="http://schemas.microsoft.com/office/word/2010/wordprocessingDrawing" xmlns:wp="http://schemas.openxmlformats.org/drawingml/2006/wordprocessingDrawing" xmlns:w10="urn:schemas-microsoft-com:office:word" xmlns:w="http://schemas.openxmlformats.org/wordprocessingml/2006/main" xmlns:w14="http://schemas.microsoft.com/office/word/2010/wordml" xmlns:wpg="http://schemas.microsoft.com/office/word/2010/wordprocessingGroup" xmlns:wpi="http://schemas.microsoft.com/office/word/2010/wordprocessingInk" xmlns:wne="http://schemas.microsoft.com/office/word/2006/wordml" xmlns:wps="http://schemas.microsoft.com/office/word/2010/wordprocessingShape" mc:Ignorable="w14 wp14">
+<w:footnotes xmlns:wpc="http://schemas.microsoft.com/office/word/2010/wordprocessingCanvas" xmlns:cx="http://schemas.microsoft.com/office/drawing/2014/chartex" xmlns:cx1="http://schemas.microsoft.com/office/drawing/2015/9/8/chartex" xmlns:cx2="http://schemas.microsoft.com/office/drawing/2015/10/21/chartex" xmlns:cx3="http://schemas.microsoft.com/office/drawing/2016/5/9/chartex" xmlns:cx4="http://schemas.microsoft.com/office/drawing/2016/5/10/chartex" xmlns:cx5="http://schemas.microsoft.com/office/drawing/2016/5/11/chartex" xmlns:cx6="http://schemas.microsoft.com/office/drawing/2016/5/12/chartex" xmlns:cx7="http://schemas.microsoft.com/office/drawing/2016/5/13/chartex" xmlns:cx8="http://schemas.microsoft.com/office/drawing/2016/5/14/chartex" xmlns:mc="http://schemas.openxmlformats.org/markup-compatibility/2006" xmlns:aink="http://schemas.microsoft.com/office/drawing/2016/ink" xmlns:am3d="http://schemas.microsoft.com/office/drawing/2017/model3d" xmlns:o="urn:schemas-microsoft-com:office:office" xmlns:r="http://schemas.openxmlformats.org/officeDocument/2006/relationships" xmlns:m="http://schemas.openxmlformats.org/officeDocument/2006/math" xmlns:v="urn:schemas-microsoft-com:vml" xmlns:wp14="http://schemas.microsoft.com/office/word/2010/wordprocessingDrawing" xmlns:wp="http://schemas.openxmlformats.org/drawingml/2006/wordprocessingDrawing" xmlns:w10="urn:schemas-microsoft-com:office:word" xmlns:w="http://schemas.openxmlformats.org/wordprocessingml/2006/main" xmlns:w14="http://schemas.microsoft.com/office/word/2010/wordml" xmlns:w15="http://schemas.microsoft.com/office/word/2012/wordml" xmlns:w16cid="http://schemas.microsoft.com/office/word/2016/wordml/cid" xmlns:w16se="http://schemas.microsoft.com/office/word/2015/wordml/symex" xmlns:wpg="http://schemas.microsoft.com/office/word/2010/wordprocessingGroup" xmlns:wpi="http://schemas.microsoft.com/office/word/2010/wordprocessingInk" xmlns:wne="http://schemas.microsoft.com/office/word/2006/wordml" xmlns:wps="http://schemas.microsoft.com/office/word/2010/wordprocessingShape" mc:Ignorable="w14 w15 w16se w16cid wp14">
   <w:footnote w:type="separator" w:id="-1">
     <w:p>
       <w:r>
@@ -466,8 +491,8 @@
 </file>
 
 <file path=word/numbering.xml><?xml version="1.0" encoding="utf-8"?>
-<w:numbering xmlns:wpc="http://schemas.microsoft.com/office/word/2010/wordprocessingCanvas" xmlns:mo="http://schemas.microsoft.com/office/mac/office/2008/main" xmlns:mc="http://schemas.openxmlformats.org/markup-compatibility/2006" xmlns:mv="urn:schemas-microsoft-com:mac:vml" xmlns:o="urn:schemas-microsoft-com:office:office" xmlns:r="http://schemas.openxmlformats.org/officeDocument/2006/relationships" xmlns:m="http://schemas.openxmlformats.org/officeDocument/2006/math" xmlns:v="urn:schemas-microsoft-com:vml" xmlns:wp14="http://schemas.microsoft.com/office/word/2010/wordprocessingDrawing" xmlns:wp="http://schemas.openxmlformats.org/drawingml/2006/wordprocessingDrawing" xmlns:w10="urn:schemas-microsoft-com:office:word" xmlns:w="http://schemas.openxmlformats.org/wordprocessingml/2006/main" xmlns:w14="http://schemas.microsoft.com/office/word/2010/wordml" xmlns:wpg="http://schemas.microsoft.com/office/word/2010/wordprocessingGroup" xmlns:wpi="http://schemas.microsoft.com/office/word/2010/wordprocessingInk" xmlns:wne="http://schemas.microsoft.com/office/word/2006/wordml" xmlns:wps="http://schemas.microsoft.com/office/word/2010/wordprocessingShape" mc:Ignorable="w14 wp14">
-  <w:abstractNum w:abstractNumId="0">
+<w:numbering xmlns:wpc="http://schemas.microsoft.com/office/word/2010/wordprocessingCanvas" xmlns:cx="http://schemas.microsoft.com/office/drawing/2014/chartex" xmlns:cx1="http://schemas.microsoft.com/office/drawing/2015/9/8/chartex" xmlns:cx2="http://schemas.microsoft.com/office/drawing/2015/10/21/chartex" xmlns:cx3="http://schemas.microsoft.com/office/drawing/2016/5/9/chartex" xmlns:cx4="http://schemas.microsoft.com/office/drawing/2016/5/10/chartex" xmlns:cx5="http://schemas.microsoft.com/office/drawing/2016/5/11/chartex" xmlns:cx6="http://schemas.microsoft.com/office/drawing/2016/5/12/chartex" xmlns:cx7="http://schemas.microsoft.com/office/drawing/2016/5/13/chartex" xmlns:cx8="http://schemas.microsoft.com/office/drawing/2016/5/14/chartex" xmlns:mc="http://schemas.openxmlformats.org/markup-compatibility/2006" xmlns:aink="http://schemas.microsoft.com/office/drawing/2016/ink" xmlns:am3d="http://schemas.microsoft.com/office/drawing/2017/model3d" xmlns:o="urn:schemas-microsoft-com:office:office" xmlns:r="http://schemas.openxmlformats.org/officeDocument/2006/relationships" xmlns:m="http://schemas.openxmlformats.org/officeDocument/2006/math" xmlns:v="urn:schemas-microsoft-com:vml" xmlns:wp14="http://schemas.microsoft.com/office/word/2010/wordprocessingDrawing" xmlns:wp="http://schemas.openxmlformats.org/drawingml/2006/wordprocessingDrawing" xmlns:w10="urn:schemas-microsoft-com:office:word" xmlns:w="http://schemas.openxmlformats.org/wordprocessingml/2006/main" xmlns:w14="http://schemas.microsoft.com/office/word/2010/wordml" xmlns:w15="http://schemas.microsoft.com/office/word/2012/wordml" xmlns:w16cid="http://schemas.microsoft.com/office/word/2016/wordml/cid" xmlns:w16se="http://schemas.microsoft.com/office/word/2015/wordml/symex" xmlns:wpg="http://schemas.microsoft.com/office/word/2010/wordprocessingGroup" xmlns:wpi="http://schemas.microsoft.com/office/word/2010/wordprocessingInk" xmlns:wne="http://schemas.microsoft.com/office/word/2006/wordml" xmlns:wps="http://schemas.microsoft.com/office/word/2010/wordprocessingShape" mc:Ignorable="w14 w15 w16se w16cid wp14">
+  <w:abstractNum w:abstractNumId="0" w15:restartNumberingAfterBreak="0">
     <w:nsid w:val="170CD2DE"/>
     <w:multiLevelType w:val="multilevel"/>
     <w:tmpl w:val="577223D6"/>
@@ -578,7 +603,7 @@
 </file>
 
 <file path=word/styles.xml><?xml version="1.0" encoding="utf-8"?>
-<w:styles xmlns:mc="http://schemas.openxmlformats.org/markup-compatibility/2006" xmlns:r="http://schemas.openxmlformats.org/officeDocument/2006/relationships" xmlns:w="http://schemas.openxmlformats.org/wordprocessingml/2006/main" xmlns:w14="http://schemas.microsoft.com/office/word/2010/wordml" mc:Ignorable="w14">
+<w:styles xmlns:mc="http://schemas.openxmlformats.org/markup-compatibility/2006" xmlns:r="http://schemas.openxmlformats.org/officeDocument/2006/relationships" xmlns:w="http://schemas.openxmlformats.org/wordprocessingml/2006/main" xmlns:w14="http://schemas.microsoft.com/office/word/2010/wordml" xmlns:w15="http://schemas.microsoft.com/office/word/2012/wordml" xmlns:w16cid="http://schemas.microsoft.com/office/word/2016/wordml/cid" xmlns:w16se="http://schemas.microsoft.com/office/word/2015/wordml/symex" mc:Ignorable="w14 w15 w16se w16cid">
   <w:docDefaults>
     <w:rPrDefault>
       <w:rPr>
@@ -594,7 +619,337 @@
       </w:pPr>
     </w:pPrDefault>
   </w:docDefaults>
-  <w:latentStyles w:defLockedState="0" w:defUIPriority="0" w:defSemiHidden="0" w:defUnhideWhenUsed="0" w:defQFormat="0" w:count="276"/>
+  <w:latentStyles w:defLockedState="0" w:defUIPriority="0" w:defSemiHidden="0" w:defUnhideWhenUsed="0" w:defQFormat="0" w:count="376">
+    <w:lsdException w:name="heading 5" w:semiHidden="1" w:unhideWhenUsed="1"/>
+    <w:lsdException w:name="index 2" w:semiHidden="1" w:unhideWhenUsed="1"/>
+    <w:lsdException w:name="index 3" w:semiHidden="1" w:unhideWhenUsed="1"/>
+    <w:lsdException w:name="index 4" w:semiHidden="1" w:unhideWhenUsed="1"/>
+    <w:lsdException w:name="index 5" w:semiHidden="1" w:unhideWhenUsed="1"/>
+    <w:lsdException w:name="index 6" w:semiHidden="1" w:unhideWhenUsed="1"/>
+    <w:lsdException w:name="index 7" w:semiHidden="1" w:unhideWhenUsed="1"/>
+    <w:lsdException w:name="index 8" w:semiHidden="1" w:unhideWhenUsed="1"/>
+    <w:lsdException w:name="index 9" w:semiHidden="1" w:unhideWhenUsed="1"/>
+    <w:lsdException w:name="toc 1" w:semiHidden="1" w:unhideWhenUsed="1"/>
+    <w:lsdException w:name="toc 2" w:semiHidden="1" w:unhideWhenUsed="1"/>
+    <w:lsdException w:name="toc 3" w:semiHidden="1" w:unhideWhenUsed="1"/>
+    <w:lsdException w:name="toc 4" w:semiHidden="1" w:unhideWhenUsed="1"/>
+    <w:lsdException w:name="toc 5" w:semiHidden="1" w:unhideWhenUsed="1"/>
+    <w:lsdException w:name="toc 6" w:semiHidden="1" w:unhideWhenUsed="1"/>
+    <w:lsdException w:name="toc 7" w:semiHidden="1" w:unhideWhenUsed="1"/>
+    <w:lsdException w:name="toc 8" w:semiHidden="1" w:unhideWhenUsed="1"/>
+    <w:lsdException w:name="toc 9" w:semiHidden="1" w:unhideWhenUsed="1"/>
+    <w:lsdException w:name="Normal Indent" w:semiHidden="1" w:unhideWhenUsed="1"/>
+    <w:lsdException w:name="footnote text" w:semiHidden="1" w:unhideWhenUsed="1"/>
+    <w:lsdException w:name="annotation text" w:semiHidden="1" w:unhideWhenUsed="1"/>
+    <w:lsdException w:name="header" w:semiHidden="1" w:unhideWhenUsed="1"/>
+    <w:lsdException w:name="footer" w:semiHidden="1" w:unhideWhenUsed="1"/>
+    <w:lsdException w:name="index heading" w:semiHidden="1" w:unhideWhenUsed="1"/>
+    <w:lsdException w:name="caption" w:semiHidden="1" w:unhideWhenUsed="1"/>
+    <w:lsdException w:name="table of figures" w:semiHidden="1" w:unhideWhenUsed="1"/>
+    <w:lsdException w:name="envelope address" w:semiHidden="1" w:unhideWhenUsed="1"/>
+    <w:lsdException w:name="envelope return" w:semiHidden="1" w:unhideWhenUsed="1"/>
+    <w:lsdException w:name="footnote reference" w:semiHidden="1" w:unhideWhenUsed="1"/>
+    <w:lsdException w:name="annotation reference" w:semiHidden="1" w:unhideWhenUsed="1"/>
+    <w:lsdException w:name="line number" w:semiHidden="1" w:unhideWhenUsed="1"/>
+    <w:lsdException w:name="page number" w:semiHidden="1" w:unhideWhenUsed="1"/>
+    <w:lsdException w:name="endnote reference" w:semiHidden="1" w:unhideWhenUsed="1"/>
+    <w:lsdException w:name="endnote text" w:semiHidden="1" w:unhideWhenUsed="1"/>
+    <w:lsdException w:name="table of authorities" w:semiHidden="1" w:unhideWhenUsed="1"/>
+    <w:lsdException w:name="macro" w:semiHidden="1" w:unhideWhenUsed="1"/>
+    <w:lsdException w:name="toa heading" w:semiHidden="1" w:unhideWhenUsed="1"/>
+    <w:lsdException w:name="List" w:semiHidden="1" w:unhideWhenUsed="1"/>
+    <w:lsdException w:name="List Bullet" w:semiHidden="1" w:unhideWhenUsed="1"/>
+    <w:lsdException w:name="List Number" w:semiHidden="1" w:unhideWhenUsed="1"/>
+    <w:lsdException w:name="List 2" w:semiHidden="1" w:unhideWhenUsed="1"/>
+    <w:lsdException w:name="List 3" w:semiHidden="1" w:unhideWhenUsed="1"/>
+    <w:lsdException w:name="List 4" w:semiHidden="1" w:unhideWhenUsed="1"/>
+    <w:lsdException w:name="List Bullet 2" w:semiHidden="1" w:unhideWhenUsed="1"/>
+    <w:lsdException w:name="List Bullet 3" w:semiHidden="1" w:unhideWhenUsed="1"/>
+    <w:lsdException w:name="List Number 2" w:semiHidden="1" w:unhideWhenUsed="1"/>
+    <w:lsdException w:name="List Number 3" w:semiHidden="1" w:unhideWhenUsed="1"/>
+    <w:lsdException w:name="List Number 4" w:semiHidden="1" w:unhideWhenUsed="1"/>
+    <w:lsdException w:name="List Number 5" w:semiHidden="1" w:unhideWhenUsed="1"/>
+    <w:lsdException w:name="Closing" w:semiHidden="1" w:unhideWhenUsed="1"/>
+    <w:lsdException w:name="Signature" w:semiHidden="1" w:unhideWhenUsed="1"/>
+    <w:lsdException w:name="Default Paragraph Font" w:semiHidden="1" w:unhideWhenUsed="1"/>
+    <w:lsdException w:name="Body Text" w:semiHidden="1" w:unhideWhenUsed="1"/>
+    <w:lsdException w:name="Body Text Indent" w:semiHidden="1" w:unhideWhenUsed="1"/>
+    <w:lsdException w:name="List Continue" w:semiHidden="1" w:unhideWhenUsed="1"/>
+    <w:lsdException w:name="List Continue 2" w:semiHidden="1" w:unhideWhenUsed="1"/>
+    <w:lsdException w:name="List Continue 3" w:semiHidden="1" w:unhideWhenUsed="1"/>
+    <w:lsdException w:name="List Continue 4" w:semiHidden="1" w:unhideWhenUsed="1"/>
+    <w:lsdException w:name="List Continue 5" w:semiHidden="1" w:unhideWhenUsed="1"/>
+    <w:lsdException w:name="Message Header" w:semiHidden="1" w:unhideWhenUsed="1"/>
+    <w:lsdException w:name="Salutation" w:semiHidden="1" w:unhideWhenUsed="1"/>
+    <w:lsdException w:name="Date" w:semiHidden="1" w:unhideWhenUsed="1"/>
+    <w:lsdException w:name="Body Text First Indent" w:semiHidden="1" w:unhideWhenUsed="1"/>
+    <w:lsdException w:name="Body Text Indent 2" w:semiHidden="1" w:unhideWhenUsed="1"/>
+    <w:lsdException w:name="Body Text Indent 3" w:semiHidden="1" w:unhideWhenUsed="1"/>
+    <w:lsdException w:name="Block Text" w:semiHidden="1" w:unhideWhenUsed="1"/>
+    <w:lsdException w:name="Hyperlink" w:semiHidden="1" w:unhideWhenUsed="1"/>
+    <w:lsdException w:name="FollowedHyperlink" w:semiHidden="1" w:unhideWhenUsed="1"/>
+    <w:lsdException w:name="Document Map" w:semiHidden="1" w:unhideWhenUsed="1"/>
+    <w:lsdException w:name="Plain Text" w:semiHidden="1" w:unhideWhenUsed="1"/>
+    <w:lsdException w:name="E-mail Signature" w:semiHidden="1" w:unhideWhenUsed="1"/>
+    <w:lsdException w:name="HTML Top of Form" w:semiHidden="1" w:unhideWhenUsed="1"/>
+    <w:lsdException w:name="HTML Bottom of Form" w:semiHidden="1" w:unhideWhenUsed="1"/>
+    <w:lsdException w:name="Normal (Web)" w:semiHidden="1" w:unhideWhenUsed="1"/>
+    <w:lsdException w:name="HTML Acronym" w:semiHidden="1" w:unhideWhenUsed="1"/>
+    <w:lsdException w:name="HTML Address" w:semiHidden="1" w:unhideWhenUsed="1"/>
+    <w:lsdException w:name="HTML Cite" w:semiHidden="1" w:unhideWhenUsed="1"/>
+    <w:lsdException w:name="HTML Code" w:semiHidden="1" w:unhideWhenUsed="1"/>
+    <w:lsdException w:name="HTML Definition" w:semiHidden="1" w:unhideWhenUsed="1"/>
+    <w:lsdException w:name="HTML Keyboard" w:semiHidden="1" w:unhideWhenUsed="1"/>
+    <w:lsdException w:name="HTML Preformatted" w:semiHidden="1" w:unhideWhenUsed="1"/>
+    <w:lsdException w:name="HTML Sample" w:semiHidden="1" w:unhideWhenUsed="1"/>
+    <w:lsdException w:name="HTML Typewriter" w:semiHidden="1" w:unhideWhenUsed="1"/>
+    <w:lsdException w:name="HTML Variable" w:semiHidden="1" w:unhideWhenUsed="1"/>
+    <w:lsdException w:name="Normal Table" w:semiHidden="1" w:unhideWhenUsed="1"/>
+    <w:lsdException w:name="annotation subject" w:semiHidden="1" w:unhideWhenUsed="1"/>
+    <w:lsdException w:name="No List" w:semiHidden="1" w:unhideWhenUsed="1"/>
+    <w:lsdException w:name="Outline List 1" w:semiHidden="1" w:unhideWhenUsed="1"/>
+    <w:lsdException w:name="Outline List 2" w:semiHidden="1" w:unhideWhenUsed="1"/>
+    <w:lsdException w:name="Outline List 3" w:semiHidden="1" w:unhideWhenUsed="1"/>
+    <w:lsdException w:name="Table Simple 1" w:semiHidden="1" w:unhideWhenUsed="1"/>
+    <w:lsdException w:name="Table Simple 2" w:semiHidden="1" w:unhideWhenUsed="1"/>
+    <w:lsdException w:name="Table Simple 3" w:semiHidden="1" w:unhideWhenUsed="1"/>
+    <w:lsdException w:name="Table Classic 1" w:semiHidden="1" w:unhideWhenUsed="1"/>
+    <w:lsdException w:name="Table Classic 2" w:semiHidden="1" w:unhideWhenUsed="1"/>
+    <w:lsdException w:name="Table Classic 3" w:semiHidden="1" w:unhideWhenUsed="1"/>
+    <w:lsdException w:name="Table Classic 4" w:semiHidden="1" w:unhideWhenUsed="1"/>
+    <w:lsdException w:name="Table Colorful 1" w:semiHidden="1" w:unhideWhenUsed="1"/>
+    <w:lsdException w:name="Table Colorful 2" w:semiHidden="1" w:unhideWhenUsed="1"/>
+    <w:lsdException w:name="Table Colorful 3" w:semiHidden="1" w:unhideWhenUsed="1"/>
+    <w:lsdException w:name="Table Columns 1" w:semiHidden="1" w:unhideWhenUsed="1"/>
+    <w:lsdException w:name="Table Columns 2" w:semiHidden="1" w:unhideWhenUsed="1"/>
+    <w:lsdException w:name="Table Columns 3" w:semiHidden="1" w:unhideWhenUsed="1"/>
+    <w:lsdException w:name="Table Columns 4" w:semiHidden="1" w:unhideWhenUsed="1"/>
+    <w:lsdException w:name="Table Columns 5" w:semiHidden="1" w:unhideWhenUsed="1"/>
+    <w:lsdException w:name="Table Grid 1" w:semiHidden="1" w:unhideWhenUsed="1"/>
+    <w:lsdException w:name="Table Grid 2" w:semiHidden="1" w:unhideWhenUsed="1"/>
+    <w:lsdException w:name="Table Grid 3" w:semiHidden="1" w:unhideWhenUsed="1"/>
+    <w:lsdException w:name="Table Grid 4" w:semiHidden="1" w:unhideWhenUsed="1"/>
+    <w:lsdException w:name="Table Grid 5" w:semiHidden="1" w:unhideWhenUsed="1"/>
+    <w:lsdException w:name="Table Grid 6" w:semiHidden="1" w:unhideWhenUsed="1"/>
+    <w:lsdException w:name="Table Grid 7" w:semiHidden="1" w:unhideWhenUsed="1"/>
+    <w:lsdException w:name="Table Grid 8" w:semiHidden="1" w:unhideWhenUsed="1"/>
+    <w:lsdException w:name="Table List 1" w:semiHidden="1" w:unhideWhenUsed="1"/>
+    <w:lsdException w:name="Table List 2" w:semiHidden="1" w:unhideWhenUsed="1"/>
+    <w:lsdException w:name="Table List 3" w:semiHidden="1" w:unhideWhenUsed="1"/>
+    <w:lsdException w:name="Table List 4" w:semiHidden="1" w:unhideWhenUsed="1"/>
+    <w:lsdException w:name="Table List 5" w:semiHidden="1" w:unhideWhenUsed="1"/>
+    <w:lsdException w:name="Table List 6" w:semiHidden="1" w:unhideWhenUsed="1"/>
+    <w:lsdException w:name="Table List 7" w:semiHidden="1" w:unhideWhenUsed="1"/>
+    <w:lsdException w:name="Table List 8" w:semiHidden="1" w:unhideWhenUsed="1"/>
+    <w:lsdException w:name="Table 3D effects 1" w:semiHidden="1" w:unhideWhenUsed="1"/>
+    <w:lsdException w:name="Table 3D effects 2" w:semiHidden="1" w:unhideWhenUsed="1"/>
+    <w:lsdException w:name="Table 3D effects 3" w:semiHidden="1" w:unhideWhenUsed="1"/>
+    <w:lsdException w:name="Table Contemporary" w:semiHidden="1" w:unhideWhenUsed="1"/>
+    <w:lsdException w:name="Table Elegant" w:semiHidden="1" w:unhideWhenUsed="1"/>
+    <w:lsdException w:name="Table Professional" w:semiHidden="1" w:unhideWhenUsed="1"/>
+    <w:lsdException w:name="Table Subtle 1" w:semiHidden="1" w:unhideWhenUsed="1"/>
+    <w:lsdException w:name="Table Subtle 2" w:semiHidden="1" w:unhideWhenUsed="1"/>
+    <w:lsdException w:name="Table Web 1" w:semiHidden="1" w:unhideWhenUsed="1"/>
+    <w:lsdException w:name="Table Web 2" w:semiHidden="1" w:unhideWhenUsed="1"/>
+    <w:lsdException w:name="Table Web 3" w:semiHidden="1" w:unhideWhenUsed="1"/>
+    <w:lsdException w:name="Balloon Text" w:semiHidden="1" w:unhideWhenUsed="1"/>
+    <w:lsdException w:name="Table Theme" w:semiHidden="1" w:unhideWhenUsed="1"/>
+    <w:lsdException w:name="Placeholder Text" w:semiHidden="1"/>
+    <w:lsdException w:name="Light Shading"/>
+    <w:lsdException w:name="Light List"/>
+    <w:lsdException w:name="Medium Grid 3"/>
+    <w:lsdException w:name="Dark List"/>
+    <w:lsdException w:name="Colorful Shading"/>
+    <w:lsdException w:name="Colorful List"/>
+    <w:lsdException w:name="Colorful Grid"/>
+    <w:lsdException w:name="Light Shading Accent 1"/>
+    <w:lsdException w:name="Light List Accent 1"/>
+    <w:lsdException w:name="Light Grid Accent 1"/>
+    <w:lsdException w:name="Medium Shading 1 Accent 1"/>
+    <w:lsdException w:name="Medium Shading 2 Accent 1"/>
+    <w:lsdException w:name="Medium List 1 Accent 1"/>
+    <w:lsdException w:name="Revision" w:semiHidden="1"/>
+    <w:lsdException w:name="Medium List 2 Accent 1"/>
+    <w:lsdException w:name="Medium Grid 1 Accent 1"/>
+    <w:lsdException w:name="Medium Grid 2 Accent 1"/>
+    <w:lsdException w:name="Medium Grid 3 Accent 1"/>
+    <w:lsdException w:name="Dark List Accent 1"/>
+    <w:lsdException w:name="Colorful Shading Accent 1"/>
+    <w:lsdException w:name="Colorful List Accent 1"/>
+    <w:lsdException w:name="Colorful Grid Accent 1"/>
+    <w:lsdException w:name="Light Shading Accent 2"/>
+    <w:lsdException w:name="Light List Accent 2"/>
+    <w:lsdException w:name="Light Grid Accent 2"/>
+    <w:lsdException w:name="Medium Shading 1 Accent 2"/>
+    <w:lsdException w:name="Medium Shading 2 Accent 2"/>
+    <w:lsdException w:name="Medium List 1 Accent 2"/>
+    <w:lsdException w:name="Medium List 2 Accent 2"/>
+    <w:lsdException w:name="Medium Grid 1 Accent 2"/>
+    <w:lsdException w:name="Medium Grid 2 Accent 2"/>
+    <w:lsdException w:name="Medium Grid 3 Accent 2"/>
+    <w:lsdException w:name="Dark List Accent 2"/>
+    <w:lsdException w:name="Colorful Shading Accent 2"/>
+    <w:lsdException w:name="Colorful List Accent 2"/>
+    <w:lsdException w:name="Colorful Grid Accent 2"/>
+    <w:lsdException w:name="Light Shading Accent 3"/>
+    <w:lsdException w:name="Light List Accent 3"/>
+    <w:lsdException w:name="Light Grid Accent 3"/>
+    <w:lsdException w:name="Medium Shading 1 Accent 3"/>
+    <w:lsdException w:name="Medium Shading 2 Accent 3"/>
+    <w:lsdException w:name="Medium List 1 Accent 3"/>
+    <w:lsdException w:name="Medium List 2 Accent 3"/>
+    <w:lsdException w:name="Medium Grid 1 Accent 3"/>
+    <w:lsdException w:name="Medium Grid 2 Accent 3"/>
+    <w:lsdException w:name="Medium Grid 3 Accent 3"/>
+    <w:lsdException w:name="Dark List Accent 3"/>
+    <w:lsdException w:name="Colorful Shading Accent 3"/>
+    <w:lsdException w:name="Colorful List Accent 3"/>
+    <w:lsdException w:name="Colorful Grid Accent 3"/>
+    <w:lsdException w:name="Light Shading Accent 4"/>
+    <w:lsdException w:name="Light List Accent 4"/>
+    <w:lsdException w:name="Light Grid Accent 4"/>
+    <w:lsdException w:name="Medium Shading 1 Accent 4"/>
+    <w:lsdException w:name="Medium Shading 2 Accent 4"/>
+    <w:lsdException w:name="Medium List 1 Accent 4"/>
+    <w:lsdException w:name="Medium List 2 Accent 4"/>
+    <w:lsdException w:name="Medium Grid 1 Accent 4"/>
+    <w:lsdException w:name="Medium Grid 2 Accent 4"/>
+    <w:lsdException w:name="Medium Grid 3 Accent 4"/>
+    <w:lsdException w:name="Dark List Accent 4"/>
+    <w:lsdException w:name="Colorful Shading Accent 4"/>
+    <w:lsdException w:name="Colorful List Accent 4"/>
+    <w:lsdException w:name="Colorful Grid Accent 4"/>
+    <w:lsdException w:name="Light Shading Accent 5"/>
+    <w:lsdException w:name="Light List Accent 5"/>
+    <w:lsdException w:name="Light Grid Accent 5"/>
+    <w:lsdException w:name="Medium Shading 1 Accent 5"/>
+    <w:lsdException w:name="Medium Shading 2 Accent 5"/>
+    <w:lsdException w:name="Medium List 1 Accent 5"/>
+    <w:lsdException w:name="Medium List 2 Accent 5"/>
+    <w:lsdException w:name="Medium Grid 1 Accent 5"/>
+    <w:lsdException w:name="Medium Grid 2 Accent 5"/>
+    <w:lsdException w:name="Medium Grid 3 Accent 5"/>
+    <w:lsdException w:name="Dark List Accent 5"/>
+    <w:lsdException w:name="Colorful Shading Accent 5"/>
+    <w:lsdException w:name="Colorful List Accent 5"/>
+    <w:lsdException w:name="Colorful Grid Accent 5"/>
+    <w:lsdException w:name="Light Shading Accent 6"/>
+    <w:lsdException w:name="Light List Accent 6"/>
+    <w:lsdException w:name="Light Grid Accent 6"/>
+    <w:lsdException w:name="Medium Shading 1 Accent 6"/>
+    <w:lsdException w:name="Medium Shading 2 Accent 6"/>
+    <w:lsdException w:name="Medium List 1 Accent 6"/>
+    <w:lsdException w:name="Medium List 2 Accent 6"/>
+    <w:lsdException w:name="Medium Grid 1 Accent 6"/>
+    <w:lsdException w:name="Medium Grid 2 Accent 6"/>
+    <w:lsdException w:name="Medium Grid 3 Accent 6"/>
+    <w:lsdException w:name="Dark List Accent 6"/>
+    <w:lsdException w:name="Colorful Shading Accent 6"/>
+    <w:lsdException w:name="Colorful List Accent 6"/>
+    <w:lsdException w:name="Colorful Grid Accent 6"/>
+    <w:lsdException w:name="Bibliography" w:semiHidden="1" w:unhideWhenUsed="1"/>
+    <w:lsdException w:name="TOC Heading" w:semiHidden="1" w:unhideWhenUsed="1"/>
+    <w:lsdException w:name="Grid Table 4" w:uiPriority="49"/>
+    <w:lsdException w:name="Grid Table 5 Dark" w:uiPriority="50"/>
+    <w:lsdException w:name="Grid Table 6 Colorful" w:uiPriority="51"/>
+    <w:lsdException w:name="Grid Table 7 Colorful" w:uiPriority="52"/>
+    <w:lsdException w:name="Grid Table 1 Light Accent 1" w:uiPriority="46"/>
+    <w:lsdException w:name="Grid Table 2 Accent 1" w:uiPriority="47"/>
+    <w:lsdException w:name="Grid Table 3 Accent 1" w:uiPriority="48"/>
+    <w:lsdException w:name="Grid Table 4 Accent 1" w:uiPriority="49"/>
+    <w:lsdException w:name="Grid Table 5 Dark Accent 1" w:uiPriority="50"/>
+    <w:lsdException w:name="Grid Table 6 Colorful Accent 1" w:uiPriority="51"/>
+    <w:lsdException w:name="Grid Table 7 Colorful Accent 1" w:uiPriority="52"/>
+    <w:lsdException w:name="Grid Table 1 Light Accent 2" w:uiPriority="46"/>
+    <w:lsdException w:name="Grid Table 2 Accent 2" w:uiPriority="47"/>
+    <w:lsdException w:name="Grid Table 3 Accent 2" w:uiPriority="48"/>
+    <w:lsdException w:name="Grid Table 4 Accent 2" w:uiPriority="49"/>
+    <w:lsdException w:name="Grid Table 5 Dark Accent 2" w:uiPriority="50"/>
+    <w:lsdException w:name="Grid Table 6 Colorful Accent 2" w:uiPriority="51"/>
+    <w:lsdException w:name="Grid Table 7 Colorful Accent 2" w:uiPriority="52"/>
+    <w:lsdException w:name="Grid Table 1 Light Accent 3" w:uiPriority="46"/>
+    <w:lsdException w:name="Grid Table 2 Accent 3" w:uiPriority="47"/>
+    <w:lsdException w:name="Grid Table 3 Accent 3" w:uiPriority="48"/>
+    <w:lsdException w:name="Grid Table 4 Accent 3" w:uiPriority="49"/>
+    <w:lsdException w:name="Grid Table 5 Dark Accent 3" w:uiPriority="50"/>
+    <w:lsdException w:name="Grid Table 6 Colorful Accent 3" w:uiPriority="51"/>
+    <w:lsdException w:name="Grid Table 7 Colorful Accent 3" w:uiPriority="52"/>
+    <w:lsdException w:name="Grid Table 1 Light Accent 4" w:uiPriority="46"/>
+    <w:lsdException w:name="Grid Table 2 Accent 4" w:uiPriority="47"/>
+    <w:lsdException w:name="Grid Table 3 Accent 4" w:uiPriority="48"/>
+    <w:lsdException w:name="Grid Table 4 Accent 4" w:uiPriority="49"/>
+    <w:lsdException w:name="Grid Table 5 Dark Accent 4" w:uiPriority="50"/>
+    <w:lsdException w:name="Grid Table 6 Colorful Accent 4" w:uiPriority="51"/>
+    <w:lsdException w:name="Grid Table 7 Colorful Accent 4" w:uiPriority="52"/>
+    <w:lsdException w:name="Grid Table 1 Light Accent 5" w:uiPriority="46"/>
+    <w:lsdException w:name="Grid Table 2 Accent 5" w:uiPriority="47"/>
+    <w:lsdException w:name="Grid Table 3 Accent 5" w:uiPriority="48"/>
+    <w:lsdException w:name="Grid Table 4 Accent 5" w:uiPriority="49"/>
+    <w:lsdException w:name="Grid Table 5 Dark Accent 5" w:uiPriority="50"/>
+    <w:lsdException w:name="Grid Table 6 Colorful Accent 5" w:uiPriority="51"/>
+    <w:lsdException w:name="Grid Table 7 Colorful Accent 5" w:uiPriority="52"/>
+    <w:lsdException w:name="Grid Table 1 Light Accent 6" w:uiPriority="46"/>
+    <w:lsdException w:name="Grid Table 2 Accent 6" w:uiPriority="47"/>
+    <w:lsdException w:name="Grid Table 3 Accent 6" w:uiPriority="48"/>
+    <w:lsdException w:name="Grid Table 4 Accent 6" w:uiPriority="49"/>
+    <w:lsdException w:name="Grid Table 5 Dark Accent 6" w:uiPriority="50"/>
+    <w:lsdException w:name="Grid Table 6 Colorful Accent 6" w:uiPriority="51"/>
+    <w:lsdException w:name="Grid Table 7 Colorful Accent 6" w:uiPriority="52"/>
+    <w:lsdException w:name="List Table 1 Light" w:uiPriority="46"/>
+    <w:lsdException w:name="List Table 2" w:uiPriority="47"/>
+    <w:lsdException w:name="List Table 3" w:uiPriority="48"/>
+    <w:lsdException w:name="List Table 4" w:uiPriority="49"/>
+    <w:lsdException w:name="List Table 5 Dark" w:uiPriority="50"/>
+    <w:lsdException w:name="List Table 6 Colorful" w:uiPriority="51"/>
+    <w:lsdException w:name="List Table 7 Colorful" w:uiPriority="52"/>
+    <w:lsdException w:name="List Table 1 Light Accent 1" w:uiPriority="46"/>
+    <w:lsdException w:name="List Table 2 Accent 1" w:uiPriority="47"/>
+    <w:lsdException w:name="List Table 3 Accent 1" w:uiPriority="48"/>
+    <w:lsdException w:name="List Table 4 Accent 1" w:uiPriority="49"/>
+    <w:lsdException w:name="List Table 5 Dark Accent 1" w:uiPriority="50"/>
+    <w:lsdException w:name="List Table 6 Colorful Accent 1" w:uiPriority="51"/>
+    <w:lsdException w:name="List Table 7 Colorful Accent 1" w:uiPriority="52"/>
+    <w:lsdException w:name="List Table 1 Light Accent 2" w:uiPriority="46"/>
+    <w:lsdException w:name="List Table 2 Accent 2" w:uiPriority="47"/>
+    <w:lsdException w:name="List Table 3 Accent 2" w:uiPriority="48"/>
+    <w:lsdException w:name="List Table 4 Accent 2" w:uiPriority="49"/>
+    <w:lsdException w:name="List Table 5 Dark Accent 2" w:uiPriority="50"/>
+    <w:lsdException w:name="List Table 6 Colorful Accent 2" w:uiPriority="51"/>
+    <w:lsdException w:name="List Table 7 Colorful Accent 2" w:uiPriority="52"/>
+    <w:lsdException w:name="List Table 1 Light Accent 3" w:uiPriority="46"/>
+    <w:lsdException w:name="List Table 2 Accent 3" w:uiPriority="47"/>
+    <w:lsdException w:name="List Table 3 Accent 3" w:uiPriority="48"/>
+    <w:lsdException w:name="List Table 4 Accent 3" w:uiPriority="49"/>
+    <w:lsdException w:name="List Table 5 Dark Accent 3" w:uiPriority="50"/>
+    <w:lsdException w:name="List Table 6 Colorful Accent 3" w:uiPriority="51"/>
+    <w:lsdException w:name="List Table 7 Colorful Accent 3" w:uiPriority="52"/>
+    <w:lsdException w:name="List Table 1 Light Accent 4" w:uiPriority="46"/>
+    <w:lsdException w:name="List Table 2 Accent 4" w:uiPriority="47"/>
+    <w:lsdException w:name="List Table 3 Accent 4" w:uiPriority="48"/>
+    <w:lsdException w:name="List Table 4 Accent 4" w:uiPriority="49"/>
+    <w:lsdException w:name="List Table 5 Dark Accent 4" w:uiPriority="50"/>
+    <w:lsdException w:name="List Table 6 Colorful Accent 4" w:uiPriority="51"/>
+    <w:lsdException w:name="List Table 7 Colorful Accent 4" w:uiPriority="52"/>
+    <w:lsdException w:name="List Table 1 Light Accent 5" w:uiPriority="46"/>
+    <w:lsdException w:name="List Table 2 Accent 5" w:uiPriority="47"/>
+    <w:lsdException w:name="List Table 3 Accent 5" w:uiPriority="48"/>
+    <w:lsdException w:name="List Table 4 Accent 5" w:uiPriority="49"/>
+    <w:lsdException w:name="List Table 5 Dark Accent 5" w:uiPriority="50"/>
+    <w:lsdException w:name="List Table 6 Colorful Accent 5" w:uiPriority="51"/>
+    <w:lsdException w:name="List Table 7 Colorful Accent 5" w:uiPriority="52"/>
+    <w:lsdException w:name="List Table 1 Light Accent 6" w:uiPriority="46"/>
+    <w:lsdException w:name="List Table 2 Accent 6" w:uiPriority="47"/>
+    <w:lsdException w:name="List Table 3 Accent 6" w:uiPriority="48"/>
+    <w:lsdException w:name="List Table 4 Accent 6" w:uiPriority="49"/>
+    <w:lsdException w:name="List Table 5 Dark Accent 6" w:uiPriority="50"/>
+    <w:lsdException w:name="List Table 6 Colorful Accent 6" w:uiPriority="51"/>
+    <w:lsdException w:name="List Table 7 Colorful Accent 6" w:uiPriority="52"/>
+    <w:lsdException w:name="Mention" w:semiHidden="1" w:uiPriority="99" w:unhideWhenUsed="1"/>
+    <w:lsdException w:name="Smart Hyperlink" w:semiHidden="1" w:uiPriority="99" w:unhideWhenUsed="1"/>
+    <w:lsdException w:name="Hashtag" w:semiHidden="1" w:uiPriority="99" w:unhideWhenUsed="1"/>
+    <w:lsdException w:name="Unresolved Mention" w:semiHidden="1" w:uiPriority="99" w:unhideWhenUsed="1"/>
+    <w:lsdException w:name="Smart Link" w:semiHidden="1" w:uiPriority="99" w:unhideWhenUsed="1"/>
+  </w:latentStyles>
   <w:style w:type="paragraph" w:default="1" w:styleId="Normal">
     <w:name w:val="Normal"/>
     <w:qFormat/>
@@ -842,538 +1197,11 @@
     <w:basedOn w:val="Normal"/>
     <w:next w:val="BodyText"/>
     <w:qFormat/>
-    <w:rsid w:val="00DD35DD"/>
+    <w:rsid w:val="00720379"/>
     <w:pPr>
       <w:keepNext/>
       <w:keepLines/>
-      <w:spacing w:before="480" w:after="480"/>
-      <w:jc w:val="center"/>
-    </w:pPr>
-    <w:rPr>
-      <w:rFonts w:asciiTheme="majorHAnsi" w:eastAsiaTheme="majorEastAsia" w:hAnsiTheme="majorHAnsi" w:cstheme="majorBidi"/>
-      <w:b/>
-      <w:bCs/>
-      <w:color w:val="345A8A" w:themeColor="accent1" w:themeShade="B5"/>
-      <w:sz w:val="36"/>
-      <w:szCs w:val="36"/>
-    </w:rPr>
-  </w:style>
-  <w:style w:type="paragraph" w:styleId="Subtitle">
-    <w:name w:val="Subtitle"/>
-    <w:basedOn w:val="Title"/>
-    <w:next w:val="BodyText"/>
-    <w:qFormat/>
-    <w:pPr>
-      <w:spacing w:before="240"/>
-    </w:pPr>
-    <w:rPr>
-      <w:sz w:val="30"/>
-      <w:szCs w:val="30"/>
-    </w:rPr>
-  </w:style>
-  <w:style w:type="paragraph" w:customStyle="1" w:styleId="Author">
-    <w:name w:val="Author"/>
-    <w:next w:val="BodyText"/>
-    <w:qFormat/>
-    <w:pPr>
-      <w:keepNext/>
-      <w:keepLines/>
-      <w:jc w:val="center"/>
-    </w:pPr>
-  </w:style>
-  <w:style w:type="paragraph" w:styleId="Date">
-    <w:name w:val="Date"/>
-    <w:next w:val="BodyText"/>
-    <w:qFormat/>
-    <w:pPr>
-      <w:keepNext/>
-      <w:keepLines/>
-      <w:jc w:val="center"/>
-    </w:pPr>
-  </w:style>
-  <w:style w:type="paragraph" w:customStyle="1" w:styleId="Abstract">
-    <w:name w:val="Abstract"/>
-    <w:basedOn w:val="Normal"/>
-    <w:next w:val="BodyText"/>
-    <w:qFormat/>
-    <w:pPr>
-      <w:keepNext/>
-      <w:keepLines/>
-      <w:spacing w:before="300" w:after="300"/>
-    </w:pPr>
-    <w:rPr>
-      <w:sz w:val="20"/>
-      <w:szCs w:val="20"/>
-    </w:rPr>
-  </w:style>
-  <w:style w:type="paragraph" w:styleId="Bibliography">
-    <w:name w:val="Bibliography"/>
-    <w:basedOn w:val="Normal"/>
-    <w:qFormat/>
-  </w:style>
-  <w:style w:type="paragraph" w:styleId="BlockText">
-    <w:name w:val="Block Text"/>
-    <w:basedOn w:val="BodyText"/>
-    <w:next w:val="BodyText"/>
-    <w:uiPriority w:val="9"/>
-    <w:unhideWhenUsed/>
-    <w:qFormat/>
-    <w:pPr>
-      <w:spacing w:before="100" w:after="100"/>
-    </w:pPr>
-    <w:rPr>
-      <w:rFonts w:asciiTheme="majorHAnsi" w:eastAsiaTheme="majorEastAsia" w:hAnsiTheme="majorHAnsi" w:cstheme="majorBidi"/>
-      <w:bCs/>
-      <w:sz w:val="20"/>
-      <w:szCs w:val="20"/>
-    </w:rPr>
-  </w:style>
-  <w:style w:type="paragraph" w:styleId="FootnoteText">
-    <w:name w:val="footnote text"/>
-    <w:basedOn w:val="Normal"/>
-    <w:uiPriority w:val="9"/>
-    <w:unhideWhenUsed/>
-    <w:qFormat/>
-  </w:style>
-  <w:style w:type="table" w:customStyle="1" w:styleId="Table">
-    <w:name w:val="Table"/>
-    <w:semiHidden/>
-    <w:unhideWhenUsed/>
-    <w:qFormat/>
-    <w:tblPr>
-      <w:tblInd w:w="0" w:type="dxa"/>
-      <w:tblCellMar>
-        <w:top w:w="0" w:type="dxa"/>
-        <w:left w:w="108" w:type="dxa"/>
-        <w:bottom w:w="0" w:type="dxa"/>
-        <w:right w:w="108" w:type="dxa"/>
-      </w:tblCellMar>
-    </w:tblPr>
-  </w:style>
-  <w:style w:type="paragraph" w:customStyle="1" w:styleId="DefinitionTerm">
-    <w:name w:val="Definition Term"/>
-    <w:basedOn w:val="Normal"/>
-    <w:next w:val="Definition"/>
-    <w:pPr>
-      <w:keepNext/>
-      <w:keepLines/>
-      <w:spacing w:after="0"/>
-    </w:pPr>
-    <w:rPr>
-      <w:b/>
-    </w:rPr>
-  </w:style>
-  <w:style w:type="paragraph" w:customStyle="1" w:styleId="Definition">
-    <w:name w:val="Definition"/>
-    <w:basedOn w:val="Normal"/>
-  </w:style>
-  <w:style w:type="paragraph" w:styleId="Caption">
-    <w:name w:val="caption"/>
-    <w:basedOn w:val="Normal"/>
-    <w:link w:val="CaptionChar"/>
-    <w:pPr>
-      <w:spacing w:after="120"/>
-    </w:pPr>
-    <w:rPr>
-      <w:i/>
-    </w:rPr>
-  </w:style>
-  <w:style w:type="paragraph" w:customStyle="1" w:styleId="TableCaption">
-    <w:name w:val="Table Caption"/>
-    <w:basedOn w:val="Caption"/>
-    <w:pPr>
-      <w:keepNext/>
-    </w:pPr>
-  </w:style>
-  <w:style w:type="paragraph" w:customStyle="1" w:styleId="ImageCaption">
-    <w:name w:val="Image Caption"/>
-    <w:basedOn w:val="Caption"/>
-  </w:style>
-  <w:style w:type="paragraph" w:customStyle="1" w:styleId="Figure">
-    <w:name w:val="Figure"/>
-    <w:basedOn w:val="Normal"/>
-  </w:style>
-  <w:style w:type="paragraph" w:customStyle="1" w:styleId="CaptionedFigure">
-    <w:name w:val="Captioned Figure"/>
-    <w:basedOn w:val="Figure"/>
-    <w:pPr>
-      <w:keepNext/>
-    </w:pPr>
-  </w:style>
-  <w:style w:type="character" w:customStyle="1" w:styleId="CaptionChar">
-    <w:name w:val="Caption Char"/>
-    <w:basedOn w:val="DefaultParagraphFont"/>
-    <w:link w:val="Caption"/>
-  </w:style>
-  <w:style w:type="character" w:customStyle="1" w:styleId="VerbatimChar">
-    <w:name w:val="Verbatim Char"/>
-    <w:basedOn w:val="CaptionChar"/>
-    <w:rPr>
-      <w:rFonts w:ascii="Consolas" w:hAnsi="Consolas"/>
-      <w:sz w:val="22"/>
-    </w:rPr>
-  </w:style>
-  <w:style w:type="character" w:styleId="FootnoteReference">
-    <w:name w:val="footnote reference"/>
-    <w:basedOn w:val="CaptionChar"/>
-    <w:rPr>
-      <w:vertAlign w:val="superscript"/>
-    </w:rPr>
-  </w:style>
-  <w:style w:type="character" w:styleId="Hyperlink">
-    <w:name w:val="Hyperlink"/>
-    <w:basedOn w:val="CaptionChar"/>
-    <w:rPr>
-      <w:color w:val="4F81BD" w:themeColor="accent1"/>
-    </w:rPr>
-  </w:style>
-  <w:style w:type="paragraph" w:styleId="TOCHeading">
-    <w:name w:val="TOC Heading"/>
-    <w:basedOn w:val="Heading1"/>
-    <w:next w:val="BodyText"/>
-    <w:uiPriority w:val="39"/>
-    <w:unhideWhenUsed/>
-    <w:qFormat/>
-    <w:pPr>
-      <w:spacing w:before="240" w:line="259" w:lineRule="auto"/>
-      <w:outlineLvl w:val="9"/>
-    </w:pPr>
-    <w:rPr>
-      <w:b w:val="0"/>
-      <w:bCs w:val="0"/>
-      <w:color w:val="365F91" w:themeColor="accent1" w:themeShade="BF"/>
-    </w:rPr>
-  </w:style>
-  <w:style w:type="character" w:styleId="FollowedHyperlink">
-    <w:name w:val="FollowedHyperlink"/>
-    <w:basedOn w:val="DefaultParagraphFont"/>
-    <w:rsid w:val="008C508C"/>
-    <w:rPr>
-      <w:color w:val="800080" w:themeColor="followedHyperlink"/>
-      <w:u w:val="single"/>
-    </w:rPr>
-  </w:style>
-  <w:style w:type="character" w:styleId="LineNumber">
-    <w:name w:val="line number"/>
-    <w:basedOn w:val="DefaultParagraphFont"/>
-    <w:rsid w:val="00B97618"/>
-  </w:style>
-  <w:style w:type="paragraph" w:styleId="Header">
-    <w:name w:val="header"/>
-    <w:basedOn w:val="Normal"/>
-    <w:link w:val="HeaderChar"/>
-    <w:rsid w:val="00B97618"/>
-    <w:pPr>
-      <w:tabs>
-        <w:tab w:val="center" w:pos="4419"/>
-        <w:tab w:val="right" w:pos="8838"/>
-      </w:tabs>
-      <w:snapToGrid w:val="0"/>
-    </w:pPr>
-  </w:style>
-  <w:style w:type="character" w:customStyle="1" w:styleId="HeaderChar">
-    <w:name w:val="Header Char"/>
-    <w:basedOn w:val="DefaultParagraphFont"/>
-    <w:link w:val="Header"/>
-    <w:rsid w:val="00B97618"/>
-  </w:style>
-  <w:style w:type="paragraph" w:styleId="Footer">
-    <w:name w:val="footer"/>
-    <w:basedOn w:val="Normal"/>
-    <w:link w:val="FooterChar"/>
-    <w:rsid w:val="00B97618"/>
-    <w:pPr>
-      <w:tabs>
-        <w:tab w:val="center" w:pos="4419"/>
-        <w:tab w:val="right" w:pos="8838"/>
-      </w:tabs>
-      <w:snapToGrid w:val="0"/>
-    </w:pPr>
-  </w:style>
-  <w:style w:type="character" w:customStyle="1" w:styleId="FooterChar">
-    <w:name w:val="Footer Char"/>
-    <w:basedOn w:val="DefaultParagraphFont"/>
-    <w:link w:val="Footer"/>
-    <w:rsid w:val="00B97618"/>
-  </w:style>
-  <w:style w:type="character" w:styleId="PageNumber">
-    <w:name w:val="page number"/>
-    <w:basedOn w:val="DefaultParagraphFont"/>
-    <w:rsid w:val="00B97618"/>
-  </w:style>
-</w:styles>
-</file>
-
-<file path=word/stylesWithEffects.xml><?xml version="1.0" encoding="utf-8"?>
-<w:styles xmlns:wpc="http://schemas.microsoft.com/office/word/2010/wordprocessingCanvas" xmlns:mo="http://schemas.microsoft.com/office/mac/office/2008/main" xmlns:mc="http://schemas.openxmlformats.org/markup-compatibility/2006" xmlns:mv="urn:schemas-microsoft-com:mac:vml" xmlns:o="urn:schemas-microsoft-com:office:office" xmlns:r="http://schemas.openxmlformats.org/officeDocument/2006/relationships" xmlns:m="http://schemas.openxmlformats.org/officeDocument/2006/math" xmlns:v="urn:schemas-microsoft-com:vml" xmlns:wp14="http://schemas.microsoft.com/office/word/2010/wordprocessingDrawing" xmlns:wp="http://schemas.openxmlformats.org/drawingml/2006/wordprocessingDrawing" xmlns:w10="urn:schemas-microsoft-com:office:word" xmlns:w="http://schemas.openxmlformats.org/wordprocessingml/2006/main" xmlns:w14="http://schemas.microsoft.com/office/word/2010/wordml" xmlns:wpg="http://schemas.microsoft.com/office/word/2010/wordprocessingGroup" xmlns:wpi="http://schemas.microsoft.com/office/word/2010/wordprocessingInk" xmlns:wne="http://schemas.microsoft.com/office/word/2006/wordml" xmlns:wps="http://schemas.microsoft.com/office/word/2010/wordprocessingShape" mc:Ignorable="w14 wp14">
-  <w:docDefaults>
-    <w:rPrDefault>
-      <w:rPr>
-        <w:rFonts w:asciiTheme="minorHAnsi" w:eastAsiaTheme="minorHAnsi" w:hAnsiTheme="minorHAnsi" w:cstheme="minorBidi"/>
-        <w:sz w:val="24"/>
-        <w:szCs w:val="24"/>
-        <w:lang w:val="en-US" w:eastAsia="en-US" w:bidi="ar-SA"/>
-      </w:rPr>
-    </w:rPrDefault>
-    <w:pPrDefault>
-      <w:pPr>
-        <w:spacing w:after="200"/>
-      </w:pPr>
-    </w:pPrDefault>
-  </w:docDefaults>
-  <w:latentStyles w:defLockedState="0" w:defUIPriority="0" w:defSemiHidden="0" w:defUnhideWhenUsed="0" w:defQFormat="0" w:count="276"/>
-  <w:style w:type="paragraph" w:default="1" w:styleId="Normal">
-    <w:name w:val="Normal"/>
-    <w:qFormat/>
-  </w:style>
-  <w:style w:type="paragraph" w:styleId="Heading1">
-    <w:name w:val="heading 1"/>
-    <w:basedOn w:val="Normal"/>
-    <w:next w:val="BodyText"/>
-    <w:uiPriority w:val="9"/>
-    <w:qFormat/>
-    <w:rsid w:val="007B6792"/>
-    <w:pPr>
-      <w:keepNext/>
-      <w:keepLines/>
-      <w:spacing w:before="480" w:after="0" w:line="480" w:lineRule="auto"/>
-      <w:outlineLvl w:val="0"/>
-    </w:pPr>
-    <w:rPr>
-      <w:rFonts w:asciiTheme="majorHAnsi" w:eastAsiaTheme="majorEastAsia" w:hAnsiTheme="majorHAnsi" w:cstheme="majorBidi"/>
-      <w:b/>
-      <w:bCs/>
-      <w:color w:val="345A8A" w:themeColor="accent1" w:themeShade="B5"/>
-      <w:sz w:val="36"/>
-      <w:szCs w:val="36"/>
-    </w:rPr>
-  </w:style>
-  <w:style w:type="paragraph" w:styleId="Heading2">
-    <w:name w:val="heading 2"/>
-    <w:basedOn w:val="Normal"/>
-    <w:next w:val="BodyText"/>
-    <w:uiPriority w:val="9"/>
-    <w:unhideWhenUsed/>
-    <w:qFormat/>
-    <w:rsid w:val="002A636C"/>
-    <w:pPr>
-      <w:keepNext/>
-      <w:keepLines/>
-      <w:spacing w:before="200" w:after="0" w:line="480" w:lineRule="auto"/>
-      <w:outlineLvl w:val="1"/>
-    </w:pPr>
-    <w:rPr>
-      <w:rFonts w:asciiTheme="majorHAnsi" w:eastAsiaTheme="majorEastAsia" w:hAnsiTheme="majorHAnsi" w:cstheme="majorBidi"/>
-      <w:b/>
-      <w:bCs/>
-      <w:color w:val="4F81BD" w:themeColor="accent1"/>
-      <w:sz w:val="32"/>
-      <w:szCs w:val="32"/>
-    </w:rPr>
-  </w:style>
-  <w:style w:type="paragraph" w:styleId="Heading3">
-    <w:name w:val="heading 3"/>
-    <w:basedOn w:val="Normal"/>
-    <w:next w:val="BodyText"/>
-    <w:uiPriority w:val="9"/>
-    <w:unhideWhenUsed/>
-    <w:qFormat/>
-    <w:rsid w:val="002A636C"/>
-    <w:pPr>
-      <w:keepNext/>
-      <w:keepLines/>
-      <w:spacing w:before="200" w:after="0" w:line="480" w:lineRule="auto"/>
-      <w:outlineLvl w:val="2"/>
-    </w:pPr>
-    <w:rPr>
-      <w:rFonts w:asciiTheme="majorHAnsi" w:eastAsiaTheme="majorEastAsia" w:hAnsiTheme="majorHAnsi" w:cstheme="majorBidi"/>
-      <w:b/>
-      <w:bCs/>
-      <w:color w:val="4F81BD" w:themeColor="accent1"/>
-      <w:sz w:val="28"/>
-      <w:szCs w:val="28"/>
-    </w:rPr>
-  </w:style>
-  <w:style w:type="paragraph" w:styleId="Heading4">
-    <w:name w:val="heading 4"/>
-    <w:basedOn w:val="Normal"/>
-    <w:next w:val="BodyText"/>
-    <w:uiPriority w:val="9"/>
-    <w:unhideWhenUsed/>
-    <w:qFormat/>
-    <w:rsid w:val="002A636C"/>
-    <w:pPr>
-      <w:keepNext/>
-      <w:keepLines/>
-      <w:spacing w:before="200" w:after="0" w:line="480" w:lineRule="auto"/>
-      <w:outlineLvl w:val="3"/>
-    </w:pPr>
-    <w:rPr>
-      <w:rFonts w:asciiTheme="majorHAnsi" w:eastAsiaTheme="majorEastAsia" w:hAnsiTheme="majorHAnsi" w:cstheme="majorBidi"/>
-      <w:b/>
-      <w:bCs/>
-      <w:color w:val="4F81BD" w:themeColor="accent1"/>
-    </w:rPr>
-  </w:style>
-  <w:style w:type="paragraph" w:styleId="Heading5">
-    <w:name w:val="heading 5"/>
-    <w:basedOn w:val="Normal"/>
-    <w:next w:val="BodyText"/>
-    <w:uiPriority w:val="9"/>
-    <w:unhideWhenUsed/>
-    <w:qFormat/>
-    <w:rsid w:val="002A636C"/>
-    <w:pPr>
-      <w:keepNext/>
-      <w:keepLines/>
-      <w:spacing w:before="200" w:after="0" w:line="480" w:lineRule="auto"/>
-      <w:outlineLvl w:val="4"/>
-    </w:pPr>
-    <w:rPr>
-      <w:rFonts w:asciiTheme="majorHAnsi" w:eastAsiaTheme="majorEastAsia" w:hAnsiTheme="majorHAnsi" w:cstheme="majorBidi"/>
-      <w:i/>
-      <w:iCs/>
-      <w:color w:val="4F81BD" w:themeColor="accent1"/>
-    </w:rPr>
-  </w:style>
-  <w:style w:type="paragraph" w:styleId="Heading6">
-    <w:name w:val="heading 6"/>
-    <w:basedOn w:val="Normal"/>
-    <w:next w:val="BodyText"/>
-    <w:uiPriority w:val="9"/>
-    <w:unhideWhenUsed/>
-    <w:qFormat/>
-    <w:rsid w:val="002A636C"/>
-    <w:pPr>
-      <w:keepNext/>
-      <w:keepLines/>
-      <w:spacing w:before="200" w:after="0" w:line="480" w:lineRule="auto"/>
-      <w:outlineLvl w:val="5"/>
-    </w:pPr>
-    <w:rPr>
-      <w:rFonts w:asciiTheme="majorHAnsi" w:eastAsiaTheme="majorEastAsia" w:hAnsiTheme="majorHAnsi" w:cstheme="majorBidi"/>
-      <w:color w:val="4F81BD" w:themeColor="accent1"/>
-    </w:rPr>
-  </w:style>
-  <w:style w:type="paragraph" w:styleId="Heading7">
-    <w:name w:val="heading 7"/>
-    <w:basedOn w:val="Normal"/>
-    <w:next w:val="BodyText"/>
-    <w:uiPriority w:val="9"/>
-    <w:unhideWhenUsed/>
-    <w:qFormat/>
-    <w:rsid w:val="002A636C"/>
-    <w:pPr>
-      <w:keepNext/>
-      <w:keepLines/>
-      <w:spacing w:before="200" w:after="0" w:line="480" w:lineRule="auto"/>
-      <w:outlineLvl w:val="6"/>
-    </w:pPr>
-    <w:rPr>
-      <w:rFonts w:asciiTheme="majorHAnsi" w:eastAsiaTheme="majorEastAsia" w:hAnsiTheme="majorHAnsi" w:cstheme="majorBidi"/>
-      <w:color w:val="4F81BD" w:themeColor="accent1"/>
-    </w:rPr>
-  </w:style>
-  <w:style w:type="paragraph" w:styleId="Heading8">
-    <w:name w:val="heading 8"/>
-    <w:basedOn w:val="Normal"/>
-    <w:next w:val="BodyText"/>
-    <w:uiPriority w:val="9"/>
-    <w:unhideWhenUsed/>
-    <w:qFormat/>
-    <w:rsid w:val="002A636C"/>
-    <w:pPr>
-      <w:keepNext/>
-      <w:keepLines/>
-      <w:spacing w:before="200" w:after="0" w:line="480" w:lineRule="auto"/>
-      <w:outlineLvl w:val="7"/>
-    </w:pPr>
-    <w:rPr>
-      <w:rFonts w:asciiTheme="majorHAnsi" w:eastAsiaTheme="majorEastAsia" w:hAnsiTheme="majorHAnsi" w:cstheme="majorBidi"/>
-      <w:color w:val="4F81BD" w:themeColor="accent1"/>
-    </w:rPr>
-  </w:style>
-  <w:style w:type="paragraph" w:styleId="Heading9">
-    <w:name w:val="heading 9"/>
-    <w:basedOn w:val="Normal"/>
-    <w:next w:val="BodyText"/>
-    <w:uiPriority w:val="9"/>
-    <w:unhideWhenUsed/>
-    <w:qFormat/>
-    <w:rsid w:val="002A636C"/>
-    <w:pPr>
-      <w:keepNext/>
-      <w:keepLines/>
-      <w:spacing w:before="200" w:after="0" w:line="480" w:lineRule="auto"/>
-      <w:outlineLvl w:val="8"/>
-    </w:pPr>
-    <w:rPr>
-      <w:rFonts w:asciiTheme="majorHAnsi" w:eastAsiaTheme="majorEastAsia" w:hAnsiTheme="majorHAnsi" w:cstheme="majorBidi"/>
-      <w:color w:val="4F81BD" w:themeColor="accent1"/>
-    </w:rPr>
-  </w:style>
-  <w:style w:type="character" w:default="1" w:styleId="DefaultParagraphFont">
-    <w:name w:val="Default Paragraph Font"/>
-    <w:uiPriority w:val="1"/>
-    <w:semiHidden/>
-    <w:unhideWhenUsed/>
-  </w:style>
-  <w:style w:type="table" w:default="1" w:styleId="TableNormal">
-    <w:name w:val="Normal Table"/>
-    <w:uiPriority w:val="99"/>
-    <w:semiHidden/>
-    <w:unhideWhenUsed/>
-    <w:tblPr>
-      <w:tblInd w:w="0" w:type="dxa"/>
-      <w:tblCellMar>
-        <w:top w:w="0" w:type="dxa"/>
-        <w:left w:w="108" w:type="dxa"/>
-        <w:bottom w:w="0" w:type="dxa"/>
-        <w:right w:w="108" w:type="dxa"/>
-      </w:tblCellMar>
-    </w:tblPr>
-  </w:style>
-  <w:style w:type="numbering" w:default="1" w:styleId="NoList">
-    <w:name w:val="No List"/>
-    <w:uiPriority w:val="99"/>
-    <w:semiHidden/>
-    <w:unhideWhenUsed/>
-  </w:style>
-  <w:style w:type="paragraph" w:styleId="BodyText">
-    <w:name w:val="Body Text"/>
-    <w:basedOn w:val="Normal"/>
-    <w:qFormat/>
-    <w:rsid w:val="008C508C"/>
-    <w:pPr>
-      <w:spacing w:before="180" w:after="180" w:line="480" w:lineRule="auto"/>
-    </w:pPr>
-  </w:style>
-  <w:style w:type="paragraph" w:customStyle="1" w:styleId="FirstParagraph">
-    <w:name w:val="First Paragraph"/>
-    <w:basedOn w:val="BodyText"/>
-    <w:next w:val="BodyText"/>
-    <w:qFormat/>
-    <w:rsid w:val="008C508C"/>
-  </w:style>
-  <w:style w:type="paragraph" w:customStyle="1" w:styleId="Compact">
-    <w:name w:val="Compact"/>
-    <w:basedOn w:val="BodyText"/>
-    <w:qFormat/>
-    <w:rsid w:val="004E1F13"/>
-    <w:pPr>
-      <w:spacing w:before="36" w:after="36" w:line="240" w:lineRule="auto"/>
-    </w:pPr>
-  </w:style>
-  <w:style w:type="paragraph" w:styleId="Title">
-    <w:name w:val="Title"/>
-    <w:basedOn w:val="Normal"/>
-    <w:next w:val="BodyText"/>
-    <w:qFormat/>
-    <w:rsid w:val="00DD35DD"/>
-    <w:pPr>
-      <w:keepNext/>
-      <w:keepLines/>
-      <w:spacing w:before="480" w:after="480"/>
+      <w:spacing w:after="480"/>
       <w:jc w:val="center"/>
     </w:pPr>
     <w:rPr>

</xml_diff>